<commit_message>
terminado hasta Estadisticas bien
</commit_message>
<xml_diff>
--- a/proyecto.docx
+++ b/proyecto.docx
@@ -286,6 +286,83 @@
           <w:szCs w:val="24"/>
         </w:rPr>
         <w:t>Humedad (%)</w:t>
+      </w:r>
+    </w:p>
+    <w:p>
+      <w:pPr>
+        <w:ind/>
+        <w:spacing w:before="200" w:line="240"/>
+      </w:pPr>
+      <w:r>
+        <w:rPr>
+          <w:color w:val="002060"/>
+          <w:b/>
+          <w:bCs/>
+          <w:rFonts w:ascii="Microsoft YaHei UI" w:eastAsia="Microsoft YaHei UI" w:hAnsi="Microsoft YaHei UI" w:cs="Microsoft YaHei UI"/>
+          <w:sz w:val="26"/>
+          <w:szCs w:val="26"/>
+        </w:rPr>
+        <w:t>Estadísticas</w:t>
+      </w:r>
+      <w:r>
+        <w:br/>
+      </w:r>
+      <w:r>
+        <w:rPr>
+          <w:color w:val="002060"/>
+          <w:rFonts w:ascii="Microsoft YaHei UI" w:eastAsia="Microsoft YaHei UI" w:hAnsi="Microsoft YaHei UI" w:cs="Microsoft YaHei UI"/>
+          <w:sz w:val="24"/>
+          <w:szCs w:val="24"/>
+        </w:rPr>
+        <w:t>Media: Media de los valores en el análisis</w:t>
+      </w:r>
+      <w:r>
+        <w:br/>
+      </w:r>
+      <w:r>
+        <w:rPr>
+          <w:color w:val="002060"/>
+          <w:rFonts w:ascii="Microsoft YaHei UI" w:eastAsia="Microsoft YaHei UI" w:hAnsi="Microsoft YaHei UI" w:cs="Microsoft YaHei UI"/>
+          <w:sz w:val="24"/>
+          <w:szCs w:val="24"/>
+        </w:rPr>
+        <w:t>Max: Valor máximo horario</w:t>
+      </w:r>
+      <w:r>
+        <w:br/>
+      </w:r>
+      <w:r>
+        <w:rPr>
+          <w:color w:val="002060"/>
+          <w:rFonts w:ascii="Microsoft YaHei UI" w:eastAsia="Microsoft YaHei UI" w:hAnsi="Microsoft YaHei UI" w:cs="Microsoft YaHei UI"/>
+          <w:sz w:val="24"/>
+          <w:szCs w:val="24"/>
+        </w:rPr>
+        <w:t>Min: Valor mínimo horario</w:t>
+      </w:r>
+      <w:r>
+        <w:br/>
+      </w:r>
+      <w:r>
+        <w:rPr>
+          <w:color w:val="002060"/>
+          <w:rFonts w:ascii="Microsoft YaHei UI" w:eastAsia="Microsoft YaHei UI" w:hAnsi="Microsoft YaHei UI" w:cs="Microsoft YaHei UI"/>
+          <w:sz w:val="24"/>
+          <w:szCs w:val="24"/>
+        </w:rPr>
+        <w:t>Fecha Max: Fecha cuando se reportó el valor máximo horario</w:t>
+      </w:r>
+      <w:r>
+        <w:br/>
+      </w:r>
+      <w:r>
+        <w:rPr>
+          <w:color w:val="002060"/>
+          <w:rFonts w:ascii="Microsoft YaHei UI" w:eastAsia="Microsoft YaHei UI" w:hAnsi="Microsoft YaHei UI" w:cs="Microsoft YaHei UI"/>
+          <w:sz w:val="24"/>
+          <w:szCs w:val="24"/>
+        </w:rPr>
+        <w:t>Fecha Min: Fecha cuando se reportó el valor mínimo horario</w:t>
       </w:r>
     </w:p>
     <w:p/>

</xml_diff>

<commit_message>
Agregando espacio para analisis y sus variable para agregar las graficas
</commit_message>
<xml_diff>
--- a/proyecto.docx
+++ b/proyecto.docx
@@ -3313,6 +3313,245 @@
         </w:tc>
       </w:tr>
     </w:tbl>
+    <w:p>
+      <w:r>
+        <w:br w:type="page"/>
+      </w:r>
+    </w:p>
+    <w:p>
+      <w:pPr>
+        <w:ind/>
+        <w:jc w:val="center"/>
+        <w:spacing w:before="200" w:after="100"/>
+      </w:pPr>
+      <w:r>
+        <w:rPr>
+          <w:color w:val="002060"/>
+          <w:b/>
+          <w:bCs/>
+          <w:rFonts w:ascii="Microsoft YaHei UI" w:eastAsia="Microsoft YaHei UI" w:hAnsi="Microsoft YaHei UI" w:cs="Microsoft YaHei UI"/>
+          <w:sz w:val="30"/>
+          <w:szCs w:val="30"/>
+        </w:rPr>
+        <w:t>ANÁLISIS</w:t>
+      </w:r>
+    </w:p>
+    <w:p>
+      <w:pPr>
+        <w:ind/>
+        <w:jc w:val="both"/>
+        <w:spacing w:line="240"/>
+      </w:pPr>
+      <w:r>
+        <w:rPr>
+          <w:color w:val="002060"/>
+          <w:b/>
+          <w:bCs/>
+          <w:rFonts w:ascii="Microsoft YaHei UI" w:eastAsia="Microsoft YaHei UI" w:hAnsi="Microsoft YaHei UI" w:cs="Microsoft YaHei UI"/>
+          <w:sz w:val="26"/>
+          <w:szCs w:val="26"/>
+        </w:rPr>
+        <w:t>PM10 (µg/m³)</w:t>
+      </w:r>
+    </w:p>
+    <w:p>
+      <w:pPr>
+        <w:ind/>
+        <w:jc w:val="both"/>
+        <w:spacing w:line="240"/>
+      </w:pPr>
+      <w:r>
+        <w:rPr>
+          <w:color w:val="002060"/>
+          <w:b/>
+          <w:bCs/>
+          <w:rFonts w:ascii="Microsoft YaHei UI" w:eastAsia="Microsoft YaHei UI" w:hAnsi="Microsoft YaHei UI" w:cs="Microsoft YaHei UI"/>
+          <w:sz w:val="26"/>
+          <w:szCs w:val="26"/>
+        </w:rPr>
+        <w:t>PM2.5 (µg/m³)</w:t>
+      </w:r>
+    </w:p>
+    <w:p>
+      <w:pPr>
+        <w:ind/>
+        <w:jc w:val="both"/>
+        <w:spacing w:line="240"/>
+      </w:pPr>
+      <w:r>
+        <w:rPr>
+          <w:color w:val="002060"/>
+          <w:b/>
+          <w:bCs/>
+          <w:rFonts w:ascii="Microsoft YaHei UI" w:eastAsia="Microsoft YaHei UI" w:hAnsi="Microsoft YaHei UI" w:cs="Microsoft YaHei UI"/>
+          <w:sz w:val="26"/>
+          <w:szCs w:val="26"/>
+        </w:rPr>
+        <w:t>SO₂ (PPB)</w:t>
+      </w:r>
+    </w:p>
+    <w:p>
+      <w:pPr>
+        <w:ind/>
+        <w:jc w:val="both"/>
+        <w:spacing w:line="240"/>
+      </w:pPr>
+      <w:r>
+        <w:rPr>
+          <w:color w:val="002060"/>
+          <w:b/>
+          <w:bCs/>
+          <w:rFonts w:ascii="Microsoft YaHei UI" w:eastAsia="Microsoft YaHei UI" w:hAnsi="Microsoft YaHei UI" w:cs="Microsoft YaHei UI"/>
+          <w:sz w:val="26"/>
+          <w:szCs w:val="26"/>
+        </w:rPr>
+        <w:t>NO₂ (PPB)</w:t>
+      </w:r>
+    </w:p>
+    <w:p>
+      <w:pPr>
+        <w:ind/>
+        <w:jc w:val="both"/>
+        <w:spacing w:line="240"/>
+      </w:pPr>
+      <w:r>
+        <w:rPr>
+          <w:color w:val="002060"/>
+          <w:b/>
+          <w:bCs/>
+          <w:rFonts w:ascii="Microsoft YaHei UI" w:eastAsia="Microsoft YaHei UI" w:hAnsi="Microsoft YaHei UI" w:cs="Microsoft YaHei UI"/>
+          <w:sz w:val="26"/>
+          <w:szCs w:val="26"/>
+        </w:rPr>
+        <w:t>O3 (PPB)</w:t>
+      </w:r>
+    </w:p>
+    <w:p>
+      <w:pPr>
+        <w:ind/>
+        <w:jc w:val="both"/>
+        <w:spacing w:line="240"/>
+      </w:pPr>
+      <w:r>
+        <w:rPr>
+          <w:color w:val="002060"/>
+          <w:b/>
+          <w:bCs/>
+          <w:rFonts w:ascii="Microsoft YaHei UI" w:eastAsia="Microsoft YaHei UI" w:hAnsi="Microsoft YaHei UI" w:cs="Microsoft YaHei UI"/>
+          <w:sz w:val="26"/>
+          <w:szCs w:val="26"/>
+        </w:rPr>
+        <w:t>CO (PPB)</w:t>
+      </w:r>
+    </w:p>
+    <w:p>
+      <w:pPr>
+        <w:ind/>
+        <w:jc w:val="both"/>
+        <w:spacing w:line="240"/>
+      </w:pPr>
+      <w:r>
+        <w:rPr>
+          <w:color w:val="002060"/>
+          <w:b/>
+          <w:bCs/>
+          <w:rFonts w:ascii="Microsoft YaHei UI" w:eastAsia="Microsoft YaHei UI" w:hAnsi="Microsoft YaHei UI" w:cs="Microsoft YaHei UI"/>
+          <w:sz w:val="26"/>
+          <w:szCs w:val="26"/>
+        </w:rPr>
+        <w:t>Velocidad del viento (m/s)</w:t>
+      </w:r>
+    </w:p>
+    <w:p>
+      <w:pPr>
+        <w:ind/>
+        <w:jc w:val="both"/>
+        <w:spacing w:line="240"/>
+      </w:pPr>
+      <w:r>
+        <w:rPr>
+          <w:color w:val="002060"/>
+          <w:b/>
+          <w:bCs/>
+          <w:rFonts w:ascii="Microsoft YaHei UI" w:eastAsia="Microsoft YaHei UI" w:hAnsi="Microsoft YaHei UI" w:cs="Microsoft YaHei UI"/>
+          <w:sz w:val="26"/>
+          <w:szCs w:val="26"/>
+        </w:rPr>
+        <w:t>Dirección del viento (º)</w:t>
+      </w:r>
+    </w:p>
+    <w:p>
+      <w:pPr>
+        <w:ind/>
+        <w:jc w:val="both"/>
+        <w:spacing w:line="240"/>
+      </w:pPr>
+      <w:r>
+        <w:rPr>
+          <w:color w:val="002060"/>
+          <w:b/>
+          <w:bCs/>
+          <w:rFonts w:ascii="Microsoft YaHei UI" w:eastAsia="Microsoft YaHei UI" w:hAnsi="Microsoft YaHei UI" w:cs="Microsoft YaHei UI"/>
+          <w:sz w:val="26"/>
+          <w:szCs w:val="26"/>
+        </w:rPr>
+        <w:t>Precipitación (mm)</w:t>
+      </w:r>
+    </w:p>
+    <w:p>
+      <w:pPr>
+        <w:ind/>
+        <w:jc w:val="both"/>
+        <w:spacing w:line="240"/>
+      </w:pPr>
+      <w:r>
+        <w:rPr>
+          <w:color w:val="002060"/>
+          <w:b/>
+          <w:bCs/>
+          <w:rFonts w:ascii="Microsoft YaHei UI" w:eastAsia="Microsoft YaHei UI" w:hAnsi="Microsoft YaHei UI" w:cs="Microsoft YaHei UI"/>
+          <w:sz w:val="26"/>
+          <w:szCs w:val="26"/>
+        </w:rPr>
+        <w:t>Presión atmosférica (mmHg)</w:t>
+      </w:r>
+    </w:p>
+    <w:p>
+      <w:pPr>
+        <w:ind/>
+        <w:jc w:val="both"/>
+        <w:spacing w:line="240"/>
+      </w:pPr>
+      <w:r>
+        <w:rPr>
+          <w:color w:val="002060"/>
+          <w:b/>
+          <w:bCs/>
+          <w:rFonts w:ascii="Microsoft YaHei UI" w:eastAsia="Microsoft YaHei UI" w:hAnsi="Microsoft YaHei UI" w:cs="Microsoft YaHei UI"/>
+          <w:sz w:val="26"/>
+          <w:szCs w:val="26"/>
+        </w:rPr>
+        <w:t>Temperatura (°C)</w:t>
+      </w:r>
+    </w:p>
+    <w:p>
+      <w:pPr>
+        <w:ind/>
+        <w:jc w:val="both"/>
+        <w:spacing w:line="240"/>
+      </w:pPr>
+      <w:r>
+        <w:rPr>
+          <w:color w:val="002060"/>
+          <w:b/>
+          <w:bCs/>
+          <w:rFonts w:ascii="Microsoft YaHei UI" w:eastAsia="Microsoft YaHei UI" w:hAnsi="Microsoft YaHei UI" w:cs="Microsoft YaHei UI"/>
+          <w:sz w:val="26"/>
+          <w:szCs w:val="26"/>
+        </w:rPr>
+        <w:t>Humedad (%)</w:t>
+      </w:r>
+    </w:p>
     <w:p/>
     <w:sectPr>
       <w:pgSz w:w="11906" w:h="16838"/>

</xml_diff>

<commit_message>
Texto terminado, listo para insertar imagener de portadas, y graficas
</commit_message>
<xml_diff>
--- a/proyecto.docx
+++ b/proyecto.docx
@@ -8,6 +8,126 @@
         <w:jc w:val="both"/>
         <w:spacing w:line="240"/>
       </w:pPr>
+      <w:r>
+        <w:br/>
+      </w:r>
+      <w:r>
+        <w:br/>
+      </w:r>
+      <w:r>
+        <w:br/>
+      </w:r>
+      <w:r>
+        <w:br/>
+      </w:r>
+      <w:r>
+        <w:br/>
+      </w:r>
+      <w:r>
+        <w:br/>
+      </w:r>
+      <w:r>
+        <w:br/>
+      </w:r>
+      <w:r>
+        <w:br/>
+      </w:r>
+      <w:r>
+        <w:br/>
+      </w:r>
+      <w:r>
+        <w:br/>
+      </w:r>
+      <w:r>
+        <w:br/>
+      </w:r>
+      <w:r>
+        <w:br/>
+      </w:r>
+      <w:r>
+        <w:br/>
+      </w:r>
+      <w:r>
+        <w:br/>
+      </w:r>
+      <w:r>
+        <w:br/>
+      </w:r>
+      <w:r>
+        <w:br/>
+      </w:r>
+      <w:r>
+        <w:br/>
+      </w:r>
+      <w:r>
+        <w:br/>
+      </w:r>
+      <w:r>
+        <w:br/>
+      </w:r>
+      <w:r>
+        <w:br/>
+      </w:r>
+      <w:r>
+        <w:br/>
+      </w:r>
+      <w:r>
+        <w:br/>
+      </w:r>
+      <w:r>
+        <w:br/>
+      </w:r>
+      <w:r>
+        <w:br/>
+      </w:r>
+      <w:r>
+        <w:br/>
+      </w:r>
+      <w:r>
+        <w:br/>
+      </w:r>
+      <w:r>
+        <w:br/>
+      </w:r>
+      <w:r>
+        <w:br/>
+      </w:r>
+      <w:r>
+        <w:br/>
+      </w:r>
+      <w:r>
+        <w:br/>
+      </w:r>
+      <w:r>
+        <w:br/>
+      </w:r>
+      <w:r>
+        <w:br/>
+      </w:r>
+      <w:r>
+        <w:br/>
+      </w:r>
+      <w:r>
+        <w:br/>
+      </w:r>
+      <w:r>
+        <w:br/>
+      </w:r>
+      <w:r>
+        <w:br/>
+      </w:r>
+      <w:r>
+        <w:br/>
+      </w:r>
+      <w:r>
+        <w:br/>
+      </w:r>
+      <w:r>
+        <w:br/>
+      </w:r>
+      <w:r>
+        <w:br/>
+      </w:r>
       <w:r>
         <w:rPr>
           <w:color w:val="002060"/>
@@ -3550,6 +3670,157 @@
           <w:szCs w:val="26"/>
         </w:rPr>
         <w:t>Humedad (%)</w:t>
+      </w:r>
+    </w:p>
+    <w:p>
+      <w:r>
+        <w:br w:type="page"/>
+      </w:r>
+    </w:p>
+    <w:p>
+      <w:pPr>
+        <w:ind/>
+        <w:jc w:val="center"/>
+        <w:spacing w:before="0" w:after="100"/>
+      </w:pPr>
+      <w:r>
+        <w:rPr>
+          <w:color w:val="002060"/>
+          <w:b/>
+          <w:bCs/>
+          <w:rFonts w:ascii="Microsoft YaHei UI" w:eastAsia="Microsoft YaHei UI" w:hAnsi="Microsoft YaHei UI" w:cs="Microsoft YaHei UI"/>
+          <w:sz w:val="30"/>
+          <w:szCs w:val="30"/>
+        </w:rPr>
+        <w:t>CONCLUSIONES</w:t>
+      </w:r>
+    </w:p>
+    <w:p>
+      <w:pPr>
+        <w:ind/>
+        <w:jc w:val="both"/>
+        <w:spacing w:before="0" w:after="0" w:line="240"/>
+      </w:pPr>
+      <w:r>
+        <w:rPr>
+          <w:color w:val="002060"/>
+          <w:rFonts w:ascii="Microsoft YaHei UI" w:eastAsia="Microsoft YaHei UI" w:hAnsi="Microsoft YaHei UI" w:cs="Microsoft YaHei UI"/>
+          <w:sz w:val="24"/>
+          <w:szCs w:val="24"/>
+        </w:rPr>
+        <w:t>	Durante el período de estudio comprendido entre fecha de inicio  y  fecha de finalización, se evaluaron las concentraciones de contaminantes atmosféricos y las condiciones meteorológicas registradas en la estación ubicada en el municipio de Mompox.</w:t>
+      </w:r>
+    </w:p>
+    <w:p>
+      <w:pPr>
+        <w:ind/>
+        <w:jc w:val="both"/>
+        <w:spacing w:before="0" w:after="0" w:line="240"/>
+      </w:pPr>
+      <w:r>
+        <w:rPr>
+          <w:color w:val="002060"/>
+          <w:rFonts w:ascii="Microsoft YaHei UI" w:eastAsia="Microsoft YaHei UI" w:hAnsi="Microsoft YaHei UI" w:cs="Microsoft YaHei UI"/>
+          <w:sz w:val="24"/>
+          <w:szCs w:val="24"/>
+        </w:rPr>
+        <w:t>En cuanto a los contaminantes, las concentraciones de PM₁₀ oscilaron entre X,XX  µg/m³, registrado el fecha , y  X,XX µg/m³, registrado el fecha , con un promedio de X,XX  µg/m³.</w:t>
+      </w:r>
+    </w:p>
+    <w:p>
+      <w:pPr>
+        <w:ind/>
+        <w:jc w:val="both"/>
+        <w:spacing w:before="0" w:after="0" w:line="240"/>
+      </w:pPr>
+      <w:r>
+        <w:rPr>
+          <w:color w:val="002060"/>
+          <w:rFonts w:ascii="Microsoft YaHei UI" w:eastAsia="Microsoft YaHei UI" w:hAnsi="Microsoft YaHei UI" w:cs="Microsoft YaHei UI"/>
+          <w:sz w:val="24"/>
+          <w:szCs w:val="24"/>
+        </w:rPr>
+        <w:t>Para PM₂.₅, los valores fluctuaron entre X,XX  µg/m³ el fecha y  X,XX  µg/m³ el fecha , con una media de X,XX  µg/m³.</w:t>
+      </w:r>
+    </w:p>
+    <w:p>
+      <w:pPr>
+        <w:ind/>
+        <w:jc w:val="both"/>
+        <w:spacing w:before="0" w:after="0" w:line="240"/>
+      </w:pPr>
+      <w:r>
+        <w:rPr>
+          <w:color w:val="002060"/>
+          <w:rFonts w:ascii="Microsoft YaHei UI" w:eastAsia="Microsoft YaHei UI" w:hAnsi="Microsoft YaHei UI" w:cs="Microsoft YaHei UI"/>
+          <w:sz w:val="24"/>
+          <w:szCs w:val="24"/>
+        </w:rPr>
+        <w:t>El dióxido de azufre (SO₂) presentó concentraciones entre X,XX  ppb el  fecha  y  X,XX  ppb el  fecha , con un promedio de  X,XX  ppb.</w:t>
+      </w:r>
+    </w:p>
+    <w:p>
+      <w:pPr>
+        <w:ind/>
+        <w:jc w:val="both"/>
+        <w:spacing w:before="0" w:after="0" w:line="240"/>
+      </w:pPr>
+      <w:r>
+        <w:rPr>
+          <w:color w:val="002060"/>
+          <w:rFonts w:ascii="Microsoft YaHei UI" w:eastAsia="Microsoft YaHei UI" w:hAnsi="Microsoft YaHei UI" w:cs="Microsoft YaHei UI"/>
+          <w:sz w:val="24"/>
+          <w:szCs w:val="24"/>
+        </w:rPr>
+        <w:t>En cuanto al dióxido de nitrógeno (NO₂), se registraron valores entre X,XX  ppb el  fecha  y  X,XX  ppb el  fecha , con una media de  X,XX  ppb.</w:t>
+      </w:r>
+    </w:p>
+    <w:p>
+      <w:pPr>
+        <w:ind/>
+        <w:jc w:val="both"/>
+        <w:spacing w:before="0" w:after="0" w:line="240"/>
+      </w:pPr>
+      <w:r>
+        <w:rPr>
+          <w:color w:val="002060"/>
+          <w:rFonts w:ascii="Microsoft YaHei UI" w:eastAsia="Microsoft YaHei UI" w:hAnsi="Microsoft YaHei UI" w:cs="Microsoft YaHei UI"/>
+          <w:sz w:val="24"/>
+          <w:szCs w:val="24"/>
+        </w:rPr>
+        <w:t>El ozono (O₃) presentó concentraciones entre  X,XX  ppb el  fecha  y  X,XX  ppb el  fecha , con un promedio de  X,XX  ppb.</w:t>
+      </w:r>
+    </w:p>
+    <w:p>
+      <w:pPr>
+        <w:ind/>
+        <w:jc w:val="both"/>
+        <w:spacing w:before="0" w:after="200" w:line="240"/>
+      </w:pPr>
+      <w:r>
+        <w:rPr>
+          <w:color w:val="002060"/>
+          <w:rFonts w:ascii="Microsoft YaHei UI" w:eastAsia="Microsoft YaHei UI" w:hAnsi="Microsoft YaHei UI" w:cs="Microsoft YaHei UI"/>
+          <w:sz w:val="24"/>
+          <w:szCs w:val="24"/>
+        </w:rPr>
+        <w:t>Por su parte, el monóxido de carbono (CO) registró valores entre  X,XX  ppb el  fecha  y  X,XX  ppb el  fecha , con una media de  X,XX  ppb.</w:t>
+      </w:r>
+    </w:p>
+    <w:p>
+      <w:pPr>
+        <w:ind/>
+        <w:jc w:val="both"/>
+        <w:spacing w:line="240"/>
+      </w:pPr>
+      <w:r>
+        <w:rPr>
+          <w:color w:val="002060"/>
+          <w:rFonts w:ascii="Microsoft YaHei UI" w:eastAsia="Microsoft YaHei UI" w:hAnsi="Microsoft YaHei UI" w:cs="Microsoft YaHei UI"/>
+          <w:sz w:val="24"/>
+          <w:szCs w:val="24"/>
+        </w:rPr>
+        <w:t>	Respecto a las variables meteorológicas, la temperatura osciló entre X,XX °C el fecha y X,XX °C el fecha, con un valor promedio de X,XX °C. La humedad relativa se encontró entre X,XX % el  fecha y X,XX % (el fecha, con una media de X,XX %. La velocidad del viento varió entre X,XX m/s el  fecha y X,XX m/s el fecha, con promedio de X,XX m/s, mientras que la dirección del viento se registró entre X° el  fecha y X° el fecha, con dirección promedio de X°. La presión atmosférica se mantuvo entre X,XX mmHg el fecha y X,XX mmHg el fecha, con un valor medio de X,XX mmHg. Finalmente, la precipitación acumulada durante el periodo fue de X,XX mm, con registros diarios entre X,XX mm el fecha y X,XX mm el fecha. Estos resultados permiten caracterizar el comportamiento de los contaminantes y las condiciones atmosféricas en Mompox durante el intervalo evaluado.</w:t>
       </w:r>
     </w:p>
     <w:p/>

</xml_diff>

<commit_message>
agregando imagen de portada mompox al documento
</commit_message>
<xml_diff>
--- a/proyecto.docx
+++ b/proyecto.docx
@@ -5,123 +5,56 @@
     <w:p>
       <w:pPr>
         <w:ind/>
+        <w:jc w:val="center"/>
+        <w:spacing w:before="0" w:after="0"/>
+      </w:pPr>
+      <w:r>
+        <w:rPr>
+          <w:noProof/>
+        </w:rPr>
+        <w:drawing>
+          <wp:inline distT="0" distB="0" distL="0" distR="0">
+            <wp:extent cx="5334000" cy="6191250"/>
+            <wp:effectExtent l="19050" t="0" r="9525" b="0"/>
+            <wp:docPr id="1" name="Picture 0" descr="Picture 0"/>
+            <wp:cNvGraphicFramePr>
+              <a:graphicFrameLocks xmlns:a="http://schemas.openxmlformats.org/drawingml/2006/main" noChangeAspect="1"/>
+            </wp:cNvGraphicFramePr>
+            <a:graphic xmlns:a="http://schemas.openxmlformats.org/drawingml/2006/main">
+              <a:graphicData uri="http://schemas.openxmlformats.org/drawingml/2006/picture">
+                <pic:pic xmlns:pic="http://schemas.openxmlformats.org/drawingml/2006/picture">
+                  <pic:nvPicPr>
+                    <pic:cNvPr id="0" name="Picture 0"/>
+                    <pic:cNvPicPr/>
+                  </pic:nvPicPr>
+                  <pic:blipFill>
+                    <a:blip r:embed="rId7" cstate="print"/>
+                    <a:stretch>
+                      <a:fillRect/>
+                    </a:stretch>
+                  </pic:blipFill>
+                  <pic:spPr>
+                    <a:xfrm>
+                      <a:off x="0" y="0"/>
+                      <a:ext cx="5334000" cy="6191250"/>
+                    </a:xfrm>
+                    <a:prstGeom prst="rect">
+                      <a:avLst/>
+                    </a:prstGeom>
+                  </pic:spPr>
+                </pic:pic>
+              </a:graphicData>
+            </a:graphic>
+          </wp:inline>
+        </w:drawing>
+      </w:r>
+    </w:p>
+    <w:p>
+      <w:pPr>
+        <w:ind/>
         <w:jc w:val="both"/>
         <w:spacing w:line="240"/>
       </w:pPr>
-      <w:r>
-        <w:br/>
-      </w:r>
-      <w:r>
-        <w:br/>
-      </w:r>
-      <w:r>
-        <w:br/>
-      </w:r>
-      <w:r>
-        <w:br/>
-      </w:r>
-      <w:r>
-        <w:br/>
-      </w:r>
-      <w:r>
-        <w:br/>
-      </w:r>
-      <w:r>
-        <w:br/>
-      </w:r>
-      <w:r>
-        <w:br/>
-      </w:r>
-      <w:r>
-        <w:br/>
-      </w:r>
-      <w:r>
-        <w:br/>
-      </w:r>
-      <w:r>
-        <w:br/>
-      </w:r>
-      <w:r>
-        <w:br/>
-      </w:r>
-      <w:r>
-        <w:br/>
-      </w:r>
-      <w:r>
-        <w:br/>
-      </w:r>
-      <w:r>
-        <w:br/>
-      </w:r>
-      <w:r>
-        <w:br/>
-      </w:r>
-      <w:r>
-        <w:br/>
-      </w:r>
-      <w:r>
-        <w:br/>
-      </w:r>
-      <w:r>
-        <w:br/>
-      </w:r>
-      <w:r>
-        <w:br/>
-      </w:r>
-      <w:r>
-        <w:br/>
-      </w:r>
-      <w:r>
-        <w:br/>
-      </w:r>
-      <w:r>
-        <w:br/>
-      </w:r>
-      <w:r>
-        <w:br/>
-      </w:r>
-      <w:r>
-        <w:br/>
-      </w:r>
-      <w:r>
-        <w:br/>
-      </w:r>
-      <w:r>
-        <w:br/>
-      </w:r>
-      <w:r>
-        <w:br/>
-      </w:r>
-      <w:r>
-        <w:br/>
-      </w:r>
-      <w:r>
-        <w:br/>
-      </w:r>
-      <w:r>
-        <w:br/>
-      </w:r>
-      <w:r>
-        <w:br/>
-      </w:r>
-      <w:r>
-        <w:br/>
-      </w:r>
-      <w:r>
-        <w:br/>
-      </w:r>
-      <w:r>
-        <w:br/>
-      </w:r>
-      <w:r>
-        <w:br/>
-      </w:r>
-      <w:r>
-        <w:br/>
-      </w:r>
-      <w:r>
-        <w:br/>
-      </w:r>
       <w:r>
         <w:br/>
       </w:r>

</xml_diff>